<commit_message>
Amélioration du rapport et train.2
</commit_message>
<xml_diff>
--- a/Rapport_TER_M2.docx
+++ b/Rapport_TER_M2.docx
@@ -3773,7 +3773,6 @@
         </w:rPr>
         <w:t xml:space="preserve"> pour pouvoir tirer une conclusion déterminant laquelle des modèles </w:t>
       </w:r>
-      <w:proofErr w:type="gramStart"/>
       <w:r>
         <w:rPr>
           <w:rFonts w:ascii="Arial" w:hAnsi="Arial" w:cs="Arial"/>
@@ -3783,7 +3782,6 @@
         </w:rPr>
         <w:t>a</w:t>
       </w:r>
-      <w:proofErr w:type="gramEnd"/>
       <w:r>
         <w:rPr>
           <w:rFonts w:ascii="Arial" w:hAnsi="Arial" w:cs="Arial"/>
@@ -4059,25 +4057,7 @@
           <w:sz w:val="24"/>
           <w:lang w:val="en-US"/>
         </w:rPr>
-        <w:t xml:space="preserve">. </w:t>
-      </w:r>
-      <w:proofErr w:type="gramStart"/>
-      <w:r>
-        <w:rPr>
-          <w:rFonts w:ascii="Times New Roman" w:hAnsi="Times New Roman"/>
-          <w:sz w:val="24"/>
-          <w:lang w:val="en-US"/>
-        </w:rPr>
-        <w:t>Finally</w:t>
-      </w:r>
-      <w:proofErr w:type="gramEnd"/>
-      <w:r>
-        <w:rPr>
-          <w:rFonts w:ascii="Times New Roman" w:hAnsi="Times New Roman"/>
-          <w:sz w:val="24"/>
-          <w:lang w:val="en-US"/>
-        </w:rPr>
-        <w:t xml:space="preserve"> we made an architecture of each system and created an application to display the result of the data. A comparison of these two systems allowed us to specify which of them is the best. The objective of this project is to propose an </w:t>
+        <w:t xml:space="preserve">. Finally we made an architecture of each system and created an application to display the result of the data. A comparison of these two systems allowed us to specify which of them is the best. The objective of this project is to propose an </w:t>
       </w:r>
       <w:proofErr w:type="spellStart"/>
       <w:r>
@@ -18196,9 +18176,9 @@
         </w:rPr>
         <w:lastRenderedPageBreak/>
         <w:drawing>
-          <wp:inline distT="0" distB="0" distL="0" distR="0" wp14:anchorId="6D1CB02B" wp14:editId="40F86525">
-            <wp:extent cx="6192520" cy="3636010"/>
-            <wp:effectExtent l="0" t="0" r="0" b="2540"/>
+          <wp:inline distT="0" distB="0" distL="0" distR="0" wp14:anchorId="6D1CB02B" wp14:editId="3C6C03C9">
+            <wp:extent cx="4762500" cy="2796356"/>
+            <wp:effectExtent l="0" t="0" r="0" b="4445"/>
             <wp:docPr id="18" name="Image 18"/>
             <wp:cNvGraphicFramePr>
               <a:graphicFrameLocks xmlns:a="http://schemas.openxmlformats.org/drawingml/2006/main" noChangeAspect="1"/>
@@ -18219,7 +18199,7 @@
                   <pic:spPr>
                     <a:xfrm>
                       <a:off x="0" y="0"/>
-                      <a:ext cx="6192520" cy="3636010"/>
+                      <a:ext cx="4805262" cy="2821464"/>
                     </a:xfrm>
                     <a:prstGeom prst="rect">
                       <a:avLst/>
@@ -18843,18 +18823,15 @@
         <w:spacing w:before="240" w:after="240"/>
         <w:rPr>
           <w:rFonts w:ascii="Arial" w:hAnsi="Arial" w:cs="Arial"/>
-          <w:sz w:val="22"/>
-          <w:szCs w:val="22"/>
         </w:rPr>
       </w:pPr>
       <w:r>
         <w:rPr>
           <w:noProof/>
         </w:rPr>
-        <w:lastRenderedPageBreak/>
         <w:drawing>
-          <wp:inline distT="0" distB="0" distL="0" distR="0" wp14:anchorId="7D2F98E6" wp14:editId="7D5BFF7E">
-            <wp:extent cx="6192520" cy="5320030"/>
+          <wp:inline distT="0" distB="0" distL="0" distR="0" wp14:anchorId="7D2F98E6" wp14:editId="355CBC56">
+            <wp:extent cx="4457700" cy="3829635"/>
             <wp:effectExtent l="0" t="0" r="0" b="0"/>
             <wp:docPr id="17" name="Image 17"/>
             <wp:cNvGraphicFramePr>
@@ -18876,7 +18853,7 @@
                   <pic:spPr>
                     <a:xfrm>
                       <a:off x="0" y="0"/>
-                      <a:ext cx="6192520" cy="5320030"/>
+                      <a:ext cx="4515417" cy="3879220"/>
                     </a:xfrm>
                     <a:prstGeom prst="rect">
                       <a:avLst/>
@@ -18891,73 +18868,58 @@
     </w:p>
     <w:p>
       <w:pPr>
-        <w:pStyle w:val="Lgende"/>
-        <w:keepNext/>
-        <w:rPr>
-          <w:rFonts w:ascii="Arial" w:hAnsi="Arial" w:cs="Arial"/>
-          <w:color w:val="auto"/>
-        </w:rPr>
-      </w:pPr>
-      <w:r>
-        <w:rPr>
-          <w:rFonts w:ascii="Arial" w:hAnsi="Arial" w:cs="Arial"/>
-          <w:i w:val="0"/>
-          <w:iCs w:val="0"/>
-          <w:color w:val="auto"/>
+        <w:suppressAutoHyphens w:val="0"/>
+        <w:autoSpaceDN/>
+        <w:spacing w:before="240" w:after="240"/>
+        <w:rPr>
+          <w:rFonts w:ascii="Arial" w:hAnsi="Arial" w:cs="Arial"/>
+          <w:sz w:val="22"/>
+          <w:szCs w:val="22"/>
+        </w:rPr>
+      </w:pPr>
+      <w:r>
+        <w:rPr>
+          <w:rFonts w:ascii="Arial" w:hAnsi="Arial" w:cs="Arial"/>
         </w:rPr>
         <w:t xml:space="preserve">Figure </w:t>
       </w:r>
       <w:r>
         <w:rPr>
           <w:rFonts w:ascii="Arial" w:hAnsi="Arial" w:cs="Arial"/>
-          <w:i w:val="0"/>
-          <w:iCs w:val="0"/>
-          <w:color w:val="auto"/>
         </w:rPr>
         <w:t>1</w:t>
       </w:r>
       <w:r>
         <w:rPr>
           <w:rFonts w:ascii="Arial" w:hAnsi="Arial" w:cs="Arial"/>
-          <w:i w:val="0"/>
-          <w:iCs w:val="0"/>
-          <w:color w:val="auto"/>
+          <w:i/>
+          <w:iCs/>
         </w:rPr>
         <w:t>0</w:t>
       </w:r>
       <w:r>
         <w:rPr>
           <w:rFonts w:ascii="Arial" w:hAnsi="Arial" w:cs="Arial"/>
-          <w:i w:val="0"/>
-          <w:iCs w:val="0"/>
-          <w:color w:val="auto"/>
         </w:rPr>
         <w:t xml:space="preserve"> : Corrélation entre les </w:t>
       </w:r>
       <w:r>
         <w:rPr>
           <w:rFonts w:ascii="Arial" w:hAnsi="Arial" w:cs="Arial"/>
-          <w:i w:val="0"/>
-          <w:iCs w:val="0"/>
-          <w:color w:val="auto"/>
+          <w:i/>
+          <w:iCs/>
         </w:rPr>
         <w:t xml:space="preserve">différents </w:t>
       </w:r>
       <w:r>
         <w:rPr>
           <w:rFonts w:ascii="Arial" w:hAnsi="Arial" w:cs="Arial"/>
-          <w:i w:val="0"/>
-          <w:iCs w:val="0"/>
-          <w:color w:val="auto"/>
         </w:rPr>
         <w:t>capteurs du jeu de données météorologiques</w:t>
       </w:r>
       <w:r>
         <w:rPr>
           <w:rFonts w:ascii="Arial" w:hAnsi="Arial" w:cs="Arial"/>
-          <w:i w:val="0"/>
-          <w:iCs w:val="0"/>
-          <w:color w:val="auto"/>
         </w:rPr>
         <w:t>.</w:t>
       </w:r>
@@ -18982,6 +18944,7 @@
           <w:sz w:val="28"/>
           <w:szCs w:val="28"/>
         </w:rPr>
+        <w:lastRenderedPageBreak/>
         <w:t>III.</w:t>
       </w:r>
       <w:r>
@@ -19238,7 +19201,6 @@
         <w:rPr>
           <w:noProof/>
         </w:rPr>
-        <w:lastRenderedPageBreak/>
         <w:drawing>
           <wp:inline distT="0" distB="0" distL="0" distR="0" wp14:anchorId="675504A7" wp14:editId="43A065D1">
             <wp:extent cx="5419725" cy="7524750"/>
@@ -19294,6 +19256,7 @@
           <w:iCs w:val="0"/>
           <w:color w:val="auto"/>
         </w:rPr>
+        <w:lastRenderedPageBreak/>
         <w:t>Figure 1</w:t>
       </w:r>
       <w:r>
@@ -19577,7 +19540,6 @@
           <w:sz w:val="22"/>
           <w:szCs w:val="22"/>
         </w:rPr>
-        <w:lastRenderedPageBreak/>
         <w:t>Pour</w:t>
       </w:r>
       <w:r>
@@ -20195,6 +20157,7 @@
           <w:sz w:val="22"/>
           <w:szCs w:val="22"/>
         </w:rPr>
+        <w:lastRenderedPageBreak/>
         <w:t xml:space="preserve">À partir de la figure ci-dessus on voit que le model à </w:t>
       </w:r>
       <w:r>
@@ -20361,7 +20324,6 @@
           <w:sz w:val="32"/>
           <w:szCs w:val="32"/>
         </w:rPr>
-        <w:lastRenderedPageBreak/>
         <w:t>III.</w:t>
       </w:r>
       <w:r>
@@ -20785,7 +20747,27 @@
           <w:sz w:val="36"/>
           <w:szCs w:val="36"/>
         </w:rPr>
-        <w:t>Réception des données dans le topic Incomming-data</w:t>
+        <w:t xml:space="preserve">Réception des données dans le topic </w:t>
+      </w:r>
+      <w:proofErr w:type="spellStart"/>
+      <w:r>
+        <w:rPr>
+          <w:rFonts w:ascii="Arial" w:hAnsi="Arial" w:cs="Arial"/>
+          <w:color w:val="4472C4" w:themeColor="accent1"/>
+          <w:sz w:val="36"/>
+          <w:szCs w:val="36"/>
+        </w:rPr>
+        <w:t>Incoming</w:t>
+      </w:r>
+      <w:proofErr w:type="spellEnd"/>
+      <w:r>
+        <w:rPr>
+          <w:rFonts w:ascii="Arial" w:hAnsi="Arial" w:cs="Arial"/>
+          <w:color w:val="4472C4" w:themeColor="accent1"/>
+          <w:sz w:val="36"/>
+          <w:szCs w:val="36"/>
+        </w:rPr>
+        <w:t>-data</w:t>
       </w:r>
       <w:bookmarkEnd w:id="30"/>
     </w:p>
@@ -20805,10 +20787,10 @@
           <w:noProof/>
         </w:rPr>
         <w:drawing>
-          <wp:inline distT="0" distB="0" distL="0" distR="0" wp14:anchorId="6A19B92D" wp14:editId="161605A9">
-            <wp:extent cx="6214110" cy="1699260"/>
+          <wp:inline distT="0" distB="0" distL="0" distR="0" wp14:anchorId="38C9A75B" wp14:editId="26FB4683">
+            <wp:extent cx="6192520" cy="1549400"/>
             <wp:effectExtent l="0" t="0" r="0" b="0"/>
-            <wp:docPr id="36" name="Image 36" descr="Une image contenant texte&#10;&#10;Description générée automatiquement"/>
+            <wp:docPr id="30" name="Image 30" descr="Une image contenant texte&#10;&#10;Description générée automatiquement"/>
             <wp:cNvGraphicFramePr>
               <a:graphicFrameLocks xmlns:a="http://schemas.openxmlformats.org/drawingml/2006/main" noChangeAspect="1"/>
             </wp:cNvGraphicFramePr>
@@ -20816,7 +20798,7 @@
               <a:graphicData uri="http://schemas.openxmlformats.org/drawingml/2006/picture">
                 <pic:pic xmlns:pic="http://schemas.openxmlformats.org/drawingml/2006/picture">
                   <pic:nvPicPr>
-                    <pic:cNvPr id="36" name="Image 36" descr="Une image contenant texte&#10;&#10;Description générée automatiquement"/>
+                    <pic:cNvPr id="30" name="Image 30" descr="Une image contenant texte&#10;&#10;Description générée automatiquement"/>
                     <pic:cNvPicPr/>
                   </pic:nvPicPr>
                   <pic:blipFill>
@@ -20828,7 +20810,7 @@
                   <pic:spPr>
                     <a:xfrm>
                       <a:off x="0" y="0"/>
-                      <a:ext cx="6290893" cy="1720256"/>
+                      <a:ext cx="6192520" cy="1549400"/>
                     </a:xfrm>
                     <a:prstGeom prst="rect">
                       <a:avLst/>
@@ -20886,7 +20868,7 @@
           <w:iCs w:val="0"/>
           <w:color w:val="auto"/>
         </w:rPr>
-        <w:t>incomming</w:t>
+        <w:t>incoming</w:t>
       </w:r>
       <w:proofErr w:type="spellEnd"/>
       <w:r>
@@ -20914,7 +20896,7 @@
       </w:r>
       <w:proofErr w:type="spellStart"/>
       <w:r>
-        <w:t>incomming</w:t>
+        <w:t>incoming</w:t>
       </w:r>
       <w:proofErr w:type="spellEnd"/>
       <w:r>
@@ -20983,10 +20965,10 @@
           <w:noProof/>
         </w:rPr>
         <w:drawing>
-          <wp:inline distT="0" distB="0" distL="0" distR="0" wp14:anchorId="5C3B6F46" wp14:editId="0C9F60D8">
-            <wp:extent cx="6192520" cy="1522095"/>
-            <wp:effectExtent l="0" t="0" r="0" b="1905"/>
-            <wp:docPr id="28" name="Image 28" descr="Une image contenant texte&#10;&#10;Description générée automatiquement"/>
+          <wp:inline distT="0" distB="0" distL="0" distR="0" wp14:anchorId="7DB1852E" wp14:editId="7334CB93">
+            <wp:extent cx="6192520" cy="2186305"/>
+            <wp:effectExtent l="0" t="0" r="0" b="4445"/>
+            <wp:docPr id="41" name="Image 41" descr="Une image contenant texte&#10;&#10;Description générée automatiquement"/>
             <wp:cNvGraphicFramePr>
               <a:graphicFrameLocks xmlns:a="http://schemas.openxmlformats.org/drawingml/2006/main" noChangeAspect="1"/>
             </wp:cNvGraphicFramePr>
@@ -20994,7 +20976,7 @@
               <a:graphicData uri="http://schemas.openxmlformats.org/drawingml/2006/picture">
                 <pic:pic xmlns:pic="http://schemas.openxmlformats.org/drawingml/2006/picture">
                   <pic:nvPicPr>
-                    <pic:cNvPr id="28" name="Image 28" descr="Une image contenant texte&#10;&#10;Description générée automatiquement"/>
+                    <pic:cNvPr id="41" name="Image 41" descr="Une image contenant texte&#10;&#10;Description générée automatiquement"/>
                     <pic:cNvPicPr/>
                   </pic:nvPicPr>
                   <pic:blipFill>
@@ -21006,7 +20988,7 @@
                   <pic:spPr>
                     <a:xfrm>
                       <a:off x="0" y="0"/>
-                      <a:ext cx="6192520" cy="1522095"/>
+                      <a:ext cx="6192520" cy="2186305"/>
                     </a:xfrm>
                     <a:prstGeom prst="rect">
                       <a:avLst/>
@@ -21125,98 +21107,6 @@
     </w:p>
     <w:p>
       <w:pPr>
-        <w:shd w:val="clear" w:color="auto" w:fill="FFFFFF"/>
-        <w:suppressAutoHyphens w:val="0"/>
-        <w:rPr>
-          <w:rFonts w:ascii="Arial" w:hAnsi="Arial" w:cs="Arial"/>
-          <w:sz w:val="22"/>
-          <w:szCs w:val="22"/>
-        </w:rPr>
-      </w:pPr>
-    </w:p>
-    <w:p>
-      <w:pPr>
-        <w:shd w:val="clear" w:color="auto" w:fill="FFFFFF"/>
-        <w:suppressAutoHyphens w:val="0"/>
-        <w:rPr>
-          <w:rFonts w:ascii="Arial" w:hAnsi="Arial" w:cs="Arial"/>
-          <w:sz w:val="22"/>
-          <w:szCs w:val="22"/>
-        </w:rPr>
-      </w:pPr>
-      <w:r>
-        <w:t>Commande utilisée</w:t>
-      </w:r>
-      <w:r>
-        <w:t xml:space="preserve"> pour l’afficha</w:t>
-      </w:r>
-      <w:r>
-        <w:t xml:space="preserve">ge de ces données dans </w:t>
-      </w:r>
-      <w:r>
-        <w:t>les topics</w:t>
-      </w:r>
-      <w:r>
-        <w:t> :</w:t>
-      </w:r>
-    </w:p>
-    <w:p>
-      <w:r>
-        <w:t>« </w:t>
-      </w:r>
-      <w:proofErr w:type="gramStart"/>
-      <w:r>
-        <w:rPr>
-          <w:b/>
-          <w:bCs/>
-        </w:rPr>
-        <w:t>kafka-console-consumer.bat</w:t>
-      </w:r>
-      <w:proofErr w:type="gramEnd"/>
-      <w:r>
-        <w:rPr>
-          <w:b/>
-          <w:bCs/>
-        </w:rPr>
-        <w:t xml:space="preserve"> --</w:t>
-      </w:r>
-      <w:proofErr w:type="spellStart"/>
-      <w:r>
-        <w:rPr>
-          <w:b/>
-          <w:bCs/>
-        </w:rPr>
-        <w:t>bootstrap</w:t>
-      </w:r>
-      <w:proofErr w:type="spellEnd"/>
-      <w:r>
-        <w:rPr>
-          <w:b/>
-          <w:bCs/>
-        </w:rPr>
-        <w:t xml:space="preserve">-server localhost:9092 </w:t>
-      </w:r>
-      <w:r>
-        <w:rPr>
-          <w:b/>
-          <w:bCs/>
-        </w:rPr>
-        <w:t xml:space="preserve">– </w:t>
-      </w:r>
-      <w:r>
-        <w:rPr>
-          <w:b/>
-          <w:bCs/>
-        </w:rPr>
-        <w:t>"Nom du topic"</w:t>
-      </w:r>
-      <w:r>
-        <w:t> »</w:t>
-      </w:r>
-    </w:p>
-    <w:p/>
-    <w:p>
-      <w:pPr>
         <w:pStyle w:val="Titre2"/>
         <w:spacing w:before="240" w:after="120"/>
         <w:rPr>
@@ -21326,10 +21216,10 @@
         </w:rPr>
         <w:lastRenderedPageBreak/>
         <w:drawing>
-          <wp:inline distT="0" distB="0" distL="0" distR="0" wp14:anchorId="5B4F0E29" wp14:editId="3F6211C6">
-            <wp:extent cx="5547360" cy="3683304"/>
+          <wp:inline distT="0" distB="0" distL="0" distR="0" wp14:anchorId="341D3251" wp14:editId="20354353">
+            <wp:extent cx="5760720" cy="5625914"/>
             <wp:effectExtent l="0" t="0" r="0" b="0"/>
-            <wp:docPr id="80" name="Image 80" descr="Une image contenant texte&#10;&#10;Description générée automatiquement"/>
+            <wp:docPr id="31" name="Image 31"/>
             <wp:cNvGraphicFramePr>
               <a:graphicFrameLocks xmlns:a="http://schemas.openxmlformats.org/drawingml/2006/main" noChangeAspect="1"/>
             </wp:cNvGraphicFramePr>
@@ -21337,7 +21227,7 @@
               <a:graphicData uri="http://schemas.openxmlformats.org/drawingml/2006/picture">
                 <pic:pic xmlns:pic="http://schemas.openxmlformats.org/drawingml/2006/picture">
                   <pic:nvPicPr>
-                    <pic:cNvPr id="80" name="Image 80" descr="Une image contenant texte&#10;&#10;Description générée automatiquement"/>
+                    <pic:cNvPr id="1" name=""/>
                     <pic:cNvPicPr/>
                   </pic:nvPicPr>
                   <pic:blipFill>
@@ -21349,7 +21239,7 @@
                   <pic:spPr>
                     <a:xfrm>
                       <a:off x="0" y="0"/>
-                      <a:ext cx="5547360" cy="3683304"/>
+                      <a:ext cx="5769114" cy="5634112"/>
                     </a:xfrm>
                     <a:prstGeom prst="rect">
                       <a:avLst/>
@@ -21461,7 +21351,6 @@
         </w:rPr>
         <w:t xml:space="preserve">à partir </w:t>
       </w:r>
-      <w:proofErr w:type="gramStart"/>
       <w:r>
         <w:rPr>
           <w:rFonts w:ascii="Arial" w:hAnsi="Arial" w:cs="Arial"/>
@@ -21469,7 +21358,7 @@
           <w:iCs w:val="0"/>
           <w:color w:val="auto"/>
         </w:rPr>
-        <w:t xml:space="preserve">de </w:t>
+        <w:t>de la</w:t>
       </w:r>
       <w:r>
         <w:rPr>
@@ -21478,16 +21367,6 @@
           <w:iCs w:val="0"/>
           <w:color w:val="auto"/>
         </w:rPr>
-        <w:t xml:space="preserve"> la</w:t>
-      </w:r>
-      <w:proofErr w:type="gramEnd"/>
-      <w:r>
-        <w:rPr>
-          <w:rFonts w:ascii="Arial" w:hAnsi="Arial" w:cs="Arial"/>
-          <w:i w:val="0"/>
-          <w:iCs w:val="0"/>
-          <w:color w:val="auto"/>
-        </w:rPr>
         <w:t xml:space="preserve"> page web</w:t>
       </w:r>
       <w:r>
@@ -21852,6 +21731,7 @@
           <w:szCs w:val="22"/>
           <w:shd w:val="clear" w:color="auto" w:fill="FFFFFF"/>
         </w:rPr>
+        <w:lastRenderedPageBreak/>
         <w:drawing>
           <wp:inline distT="0" distB="0" distL="0" distR="0" wp14:anchorId="4E6E9F8F" wp14:editId="4DDFB4FD">
             <wp:extent cx="4541520" cy="3360037"/>
@@ -21959,19 +21839,8 @@
           <w:iCs w:val="0"/>
           <w:color w:val="auto"/>
         </w:rPr>
-        <w:t xml:space="preserve">e la base de </w:t>
-      </w:r>
-      <w:proofErr w:type="gramStart"/>
-      <w:r>
-        <w:rPr>
-          <w:rFonts w:ascii="Arial" w:hAnsi="Arial" w:cs="Arial"/>
-          <w:i w:val="0"/>
-          <w:iCs w:val="0"/>
-          <w:color w:val="auto"/>
-        </w:rPr>
-        <w:t>donnée</w:t>
-      </w:r>
-      <w:proofErr w:type="gramEnd"/>
+        <w:t>e la base de donnée</w:t>
+      </w:r>
     </w:p>
     <w:p>
       <w:pPr>
@@ -22043,7 +21912,6 @@
         <w:t xml:space="preserve"> pour l’importation du data de puis le fichier </w:t>
       </w:r>
       <w:proofErr w:type="spellStart"/>
-      <w:proofErr w:type="gramStart"/>
       <w:r>
         <w:rPr>
           <w:rFonts w:ascii="Arial" w:hAnsi="Arial" w:cs="Arial"/>
@@ -22055,7 +21923,6 @@
         <w:t>csv.on</w:t>
       </w:r>
       <w:proofErr w:type="spellEnd"/>
-      <w:proofErr w:type="gramEnd"/>
       <w:r>
         <w:rPr>
           <w:rFonts w:ascii="Arial" w:hAnsi="Arial" w:cs="Arial"/>
@@ -22198,7 +22065,6 @@
           <w:shd w:val="clear" w:color="auto" w:fill="FFFFFF"/>
         </w:rPr>
       </w:pPr>
-      <w:proofErr w:type="gramStart"/>
       <w:r>
         <w:rPr>
           <w:rFonts w:ascii="Arial" w:hAnsi="Arial" w:cs="Arial"/>
@@ -22207,18 +22073,7 @@
           <w:szCs w:val="22"/>
           <w:shd w:val="clear" w:color="auto" w:fill="FFFFFF"/>
         </w:rPr>
-        <w:t>instanciez</w:t>
-      </w:r>
-      <w:proofErr w:type="gramEnd"/>
-      <w:r>
-        <w:rPr>
-          <w:rFonts w:ascii="Arial" w:hAnsi="Arial" w:cs="Arial"/>
-          <w:color w:val="000000"/>
-          <w:sz w:val="22"/>
-          <w:szCs w:val="22"/>
-          <w:shd w:val="clear" w:color="auto" w:fill="FFFFFF"/>
-        </w:rPr>
-        <w:t xml:space="preserve"> la bibliothèque client </w:t>
+        <w:t xml:space="preserve">instanciez la bibliothèque client </w:t>
       </w:r>
       <w:proofErr w:type="spellStart"/>
       <w:r>
@@ -22322,7 +22177,6 @@
           <w:shd w:val="clear" w:color="auto" w:fill="FFFFFF"/>
         </w:rPr>
       </w:pPr>
-      <w:proofErr w:type="gramStart"/>
       <w:r>
         <w:rPr>
           <w:rFonts w:ascii="Arial" w:hAnsi="Arial" w:cs="Arial"/>
@@ -22331,18 +22185,7 @@
           <w:szCs w:val="22"/>
           <w:shd w:val="clear" w:color="auto" w:fill="FFFFFF"/>
         </w:rPr>
-        <w:t>et</w:t>
-      </w:r>
-      <w:proofErr w:type="gramEnd"/>
-      <w:r>
-        <w:rPr>
-          <w:rFonts w:ascii="Arial" w:hAnsi="Arial" w:cs="Arial"/>
-          <w:color w:val="000000"/>
-          <w:sz w:val="22"/>
-          <w:szCs w:val="22"/>
-          <w:shd w:val="clear" w:color="auto" w:fill="FFFFFF"/>
-        </w:rPr>
-        <w:t xml:space="preserve"> </w:t>
+        <w:t xml:space="preserve">et </w:t>
       </w:r>
       <w:proofErr w:type="spellStart"/>
       <w:r>
@@ -22554,19 +22397,8 @@
           <w:iCs w:val="0"/>
           <w:color w:val="auto"/>
         </w:rPr>
-        <w:t xml:space="preserve">u stockage de la base de </w:t>
-      </w:r>
-      <w:proofErr w:type="gramStart"/>
-      <w:r>
-        <w:rPr>
-          <w:rFonts w:ascii="Arial" w:hAnsi="Arial" w:cs="Arial"/>
-          <w:i w:val="0"/>
-          <w:iCs w:val="0"/>
-          <w:color w:val="auto"/>
-        </w:rPr>
-        <w:t>donnée</w:t>
-      </w:r>
-      <w:proofErr w:type="gramEnd"/>
+        <w:t>u stockage de la base de donnée</w:t>
+      </w:r>
     </w:p>
     <w:p>
       <w:pPr>
@@ -22656,29 +22488,7 @@
           <w:szCs w:val="22"/>
           <w:shd w:val="clear" w:color="auto" w:fill="FFFFFF"/>
         </w:rPr>
-        <w:t xml:space="preserve">Ou bien la visualisation </w:t>
-      </w:r>
-      <w:proofErr w:type="gramStart"/>
-      <w:r>
-        <w:rPr>
-          <w:rFonts w:ascii="Arial" w:hAnsi="Arial" w:cs="Arial"/>
-          <w:color w:val="000000"/>
-          <w:sz w:val="22"/>
-          <w:szCs w:val="22"/>
-          <w:shd w:val="clear" w:color="auto" w:fill="FFFFFF"/>
-        </w:rPr>
-        <w:t>on</w:t>
-      </w:r>
-      <w:proofErr w:type="gramEnd"/>
-      <w:r>
-        <w:rPr>
-          <w:rFonts w:ascii="Arial" w:hAnsi="Arial" w:cs="Arial"/>
-          <w:color w:val="000000"/>
-          <w:sz w:val="22"/>
-          <w:szCs w:val="22"/>
-          <w:shd w:val="clear" w:color="auto" w:fill="FFFFFF"/>
-        </w:rPr>
-        <w:t xml:space="preserve"> utilisant </w:t>
+        <w:t xml:space="preserve">Ou bien la visualisation on utilisant </w:t>
       </w:r>
       <w:proofErr w:type="spellStart"/>
       <w:r>
@@ -22715,6 +22525,7 @@
           <w:szCs w:val="22"/>
           <w:shd w:val="clear" w:color="auto" w:fill="FFFFFF"/>
         </w:rPr>
+        <w:lastRenderedPageBreak/>
         <w:drawing>
           <wp:inline distT="0" distB="0" distL="0" distR="0" wp14:anchorId="2F9D80D9" wp14:editId="241DADDF">
             <wp:extent cx="5699760" cy="2208715"/>
@@ -22855,7 +22666,6 @@
         <w:rPr>
           <w:noProof/>
         </w:rPr>
-        <w:lastRenderedPageBreak/>
         <w:drawing>
           <wp:inline distT="0" distB="0" distL="0" distR="0" wp14:anchorId="5EE4F37E" wp14:editId="522D42B8">
             <wp:extent cx="4754880" cy="2674620"/>
@@ -23044,7 +22854,6 @@
         </w:rPr>
         <w:t xml:space="preserve"> : </w:t>
       </w:r>
-      <w:proofErr w:type="gramStart"/>
       <w:r>
         <w:rPr>
           <w:rFonts w:ascii="Arial" w:hAnsi="Arial" w:cs="Arial"/>
@@ -23052,17 +22861,7 @@
           <w:iCs w:val="0"/>
           <w:color w:val="auto"/>
         </w:rPr>
-        <w:t>illustration  de</w:t>
-      </w:r>
-      <w:proofErr w:type="gramEnd"/>
-      <w:r>
-        <w:rPr>
-          <w:rFonts w:ascii="Arial" w:hAnsi="Arial" w:cs="Arial"/>
-          <w:i w:val="0"/>
-          <w:iCs w:val="0"/>
-          <w:color w:val="auto"/>
-        </w:rPr>
-        <w:t xml:space="preserve"> l’affichage en </w:t>
+        <w:t xml:space="preserve">illustration  de l’affichage en </w:t>
       </w:r>
       <w:r>
         <w:rPr>
@@ -23115,12 +22914,7 @@
           <w:shd w:val="clear" w:color="auto" w:fill="FFFFFF"/>
         </w:rPr>
       </w:pPr>
-    </w:p>
-    <w:p>
-      <w:pPr>
-        <w:shd w:val="clear" w:color="auto" w:fill="FFFFFF"/>
-        <w:suppressAutoHyphens w:val="0"/>
-        <w:spacing w:after="340"/>
+      <w:r>
         <w:rPr>
           <w:rFonts w:ascii="Arial" w:hAnsi="Arial" w:cs="Arial"/>
           <w:color w:val="4472C4" w:themeColor="accent1"/>
@@ -23128,72 +22922,6 @@
           <w:szCs w:val="36"/>
           <w:shd w:val="clear" w:color="auto" w:fill="FFFFFF"/>
         </w:rPr>
-      </w:pPr>
-    </w:p>
-    <w:p>
-      <w:pPr>
-        <w:shd w:val="clear" w:color="auto" w:fill="FFFFFF"/>
-        <w:suppressAutoHyphens w:val="0"/>
-        <w:spacing w:after="340"/>
-        <w:rPr>
-          <w:rFonts w:ascii="Arial" w:hAnsi="Arial" w:cs="Arial"/>
-          <w:color w:val="4472C4" w:themeColor="accent1"/>
-          <w:sz w:val="36"/>
-          <w:szCs w:val="36"/>
-          <w:shd w:val="clear" w:color="auto" w:fill="FFFFFF"/>
-        </w:rPr>
-      </w:pPr>
-    </w:p>
-    <w:p>
-      <w:pPr>
-        <w:shd w:val="clear" w:color="auto" w:fill="FFFFFF"/>
-        <w:suppressAutoHyphens w:val="0"/>
-        <w:spacing w:after="340"/>
-        <w:rPr>
-          <w:rFonts w:ascii="Arial" w:hAnsi="Arial" w:cs="Arial"/>
-          <w:color w:val="4472C4" w:themeColor="accent1"/>
-          <w:sz w:val="36"/>
-          <w:szCs w:val="36"/>
-          <w:shd w:val="clear" w:color="auto" w:fill="FFFFFF"/>
-        </w:rPr>
-      </w:pPr>
-    </w:p>
-    <w:p>
-      <w:pPr>
-        <w:shd w:val="clear" w:color="auto" w:fill="FFFFFF"/>
-        <w:suppressAutoHyphens w:val="0"/>
-        <w:spacing w:after="340"/>
-        <w:rPr>
-          <w:rFonts w:ascii="Arial" w:hAnsi="Arial" w:cs="Arial"/>
-          <w:color w:val="4472C4" w:themeColor="accent1"/>
-          <w:sz w:val="36"/>
-          <w:szCs w:val="36"/>
-          <w:shd w:val="clear" w:color="auto" w:fill="FFFFFF"/>
-        </w:rPr>
-      </w:pPr>
-    </w:p>
-    <w:p>
-      <w:pPr>
-        <w:shd w:val="clear" w:color="auto" w:fill="FFFFFF"/>
-        <w:suppressAutoHyphens w:val="0"/>
-        <w:spacing w:after="340"/>
-        <w:rPr>
-          <w:rFonts w:ascii="Arial" w:hAnsi="Arial" w:cs="Arial"/>
-          <w:color w:val="4472C4" w:themeColor="accent1"/>
-          <w:sz w:val="36"/>
-          <w:szCs w:val="36"/>
-          <w:shd w:val="clear" w:color="auto" w:fill="FFFFFF"/>
-        </w:rPr>
-      </w:pPr>
-      <w:r>
-        <w:rPr>
-          <w:rFonts w:ascii="Arial" w:hAnsi="Arial" w:cs="Arial"/>
-          <w:color w:val="4472C4" w:themeColor="accent1"/>
-          <w:sz w:val="36"/>
-          <w:szCs w:val="36"/>
-          <w:shd w:val="clear" w:color="auto" w:fill="FFFFFF"/>
-        </w:rPr>
-        <w:lastRenderedPageBreak/>
         <w:t>Conclusion </w:t>
       </w:r>
     </w:p>
@@ -23811,12 +23539,7 @@
           <w:szCs w:val="32"/>
         </w:rPr>
       </w:pPr>
-    </w:p>
-    <w:p>
-      <w:pPr>
-        <w:shd w:val="clear" w:color="auto" w:fill="FFFFFF"/>
-        <w:suppressAutoHyphens w:val="0"/>
-        <w:spacing w:after="340"/>
+      <w:r>
         <w:rPr>
           <w:rFonts w:ascii="Arial" w:hAnsi="Arial" w:cs="Arial"/>
           <w:b/>
@@ -23825,46 +23548,7 @@
           <w:sz w:val="32"/>
           <w:szCs w:val="32"/>
         </w:rPr>
-      </w:pPr>
-    </w:p>
-    <w:p>
-      <w:pPr>
-        <w:shd w:val="clear" w:color="auto" w:fill="FFFFFF"/>
-        <w:suppressAutoHyphens w:val="0"/>
-        <w:spacing w:after="340"/>
-        <w:rPr>
-          <w:rFonts w:ascii="Arial" w:hAnsi="Arial" w:cs="Arial"/>
-          <w:b/>
-          <w:bCs/>
-          <w:color w:val="4472C4"/>
-          <w:sz w:val="32"/>
-          <w:szCs w:val="32"/>
-        </w:rPr>
-      </w:pPr>
-    </w:p>
-    <w:p>
-      <w:pPr>
-        <w:shd w:val="clear" w:color="auto" w:fill="FFFFFF"/>
-        <w:suppressAutoHyphens w:val="0"/>
-        <w:spacing w:after="340"/>
-        <w:rPr>
-          <w:rFonts w:ascii="Arial" w:hAnsi="Arial" w:cs="Arial"/>
-          <w:b/>
-          <w:bCs/>
-          <w:color w:val="4472C4"/>
-          <w:sz w:val="32"/>
-          <w:szCs w:val="32"/>
-        </w:rPr>
-      </w:pPr>
-      <w:r>
-        <w:rPr>
-          <w:rFonts w:ascii="Arial" w:hAnsi="Arial" w:cs="Arial"/>
-          <w:b/>
-          <w:bCs/>
-          <w:color w:val="4472C4"/>
-          <w:sz w:val="32"/>
-          <w:szCs w:val="32"/>
-        </w:rPr>
+        <w:lastRenderedPageBreak/>
         <w:t>Bibliographie</w:t>
       </w:r>
     </w:p>
@@ -24430,10 +24114,12 @@
           <w:szCs w:val="22"/>
           <w:lang w:val="en-US"/>
         </w:rPr>
-        <w:t>ocs.influxdata.com/influxdb/v1.8/introduction/get-started/</w:t>
-      </w:r>
-      <w:proofErr w:type="gramStart"/>
-      <w:r>
+        <w:t>ocs.influxdata.com/influxdb/v1.8/introduction/get-started/#:~:text=A%20fresh%20install%20of%20InfluxDB,database%20you%20wish%20to%20create.</w:t>
+      </w:r>
+    </w:p>
+    <w:p>
+      <w:pPr>
+        <w:suppressAutoHyphens w:val="0"/>
         <w:rPr>
           <w:rStyle w:val="Lienhypertexte"/>
           <w:rFonts w:ascii="Arial" w:hAnsi="Arial" w:cs="Arial"/>
@@ -24441,10 +24127,54 @@
           <w:szCs w:val="22"/>
           <w:lang w:val="en-US"/>
         </w:rPr>
-        <w:t>#:~</w:t>
-      </w:r>
-      <w:proofErr w:type="gramEnd"/>
-      <w:r>
+      </w:pPr>
+    </w:p>
+    <w:p>
+      <w:pPr>
+        <w:suppressAutoHyphens w:val="0"/>
+        <w:spacing w:before="240"/>
+        <w:rPr>
+          <w:rFonts w:ascii="Arial" w:hAnsi="Arial" w:cs="Arial"/>
+          <w:sz w:val="22"/>
+          <w:szCs w:val="22"/>
+        </w:rPr>
+      </w:pPr>
+      <w:r>
+        <w:rPr>
+          <w:rFonts w:ascii="Arial" w:hAnsi="Arial" w:cs="Arial"/>
+          <w:sz w:val="22"/>
+          <w:szCs w:val="22"/>
+        </w:rPr>
+        <w:t>[</w:t>
+      </w:r>
+      <w:r>
+        <w:rPr>
+          <w:rFonts w:ascii="Arial" w:hAnsi="Arial" w:cs="Arial"/>
+          <w:sz w:val="22"/>
+          <w:szCs w:val="22"/>
+        </w:rPr>
+        <w:t>6</w:t>
+      </w:r>
+      <w:r>
+        <w:rPr>
+          <w:rFonts w:ascii="Arial" w:hAnsi="Arial" w:cs="Arial"/>
+          <w:sz w:val="22"/>
+          <w:szCs w:val="22"/>
+        </w:rPr>
+        <w:t xml:space="preserve">] </w:t>
+      </w:r>
+      <w:r>
+        <w:rPr>
+          <w:rFonts w:ascii="Arial" w:hAnsi="Arial" w:cs="Arial"/>
+          <w:sz w:val="22"/>
+          <w:szCs w:val="22"/>
+        </w:rPr>
+        <w:t>Django</w:t>
+      </w:r>
+    </w:p>
+    <w:p>
+      <w:pPr>
+        <w:suppressAutoHyphens w:val="0"/>
         <w:rPr>
           <w:rStyle w:val="Lienhypertexte"/>
           <w:rFonts w:ascii="Arial" w:hAnsi="Arial" w:cs="Arial"/>
@@ -24452,7 +24182,28 @@
           <w:szCs w:val="22"/>
           <w:lang w:val="en-US"/>
         </w:rPr>
-        <w:t>:text=A%20fresh%20install%20of%20InfluxDB,database%20you%20wish%20to%20create.</w:t>
+      </w:pPr>
+    </w:p>
+    <w:p>
+      <w:pPr>
+        <w:suppressAutoHyphens w:val="0"/>
+        <w:rPr>
+          <w:rStyle w:val="Lienhypertexte"/>
+          <w:rFonts w:ascii="Arial" w:hAnsi="Arial" w:cs="Arial"/>
+          <w:sz w:val="22"/>
+          <w:szCs w:val="22"/>
+          <w:lang w:val="en-US"/>
+        </w:rPr>
+      </w:pPr>
+      <w:r>
+        <w:rPr>
+          <w:rStyle w:val="Lienhypertexte"/>
+          <w:rFonts w:ascii="Arial" w:hAnsi="Arial" w:cs="Arial"/>
+          <w:sz w:val="22"/>
+          <w:szCs w:val="22"/>
+          <w:lang w:val="en-US"/>
+        </w:rPr>
+        <w:t>https://developer.mozilla.org/fr/docs/Learn/Server-side/Django/skeleton_website</w:t>
       </w:r>
     </w:p>
     <w:p>
@@ -26481,7 +26232,7 @@
   <w:style w:type="paragraph" w:default="1" w:styleId="Normal">
     <w:name w:val="Normal"/>
     <w:qFormat/>
-    <w:rsid w:val="0074116A"/>
+    <w:rsid w:val="0009506B"/>
     <w:pPr>
       <w:suppressAutoHyphens/>
       <w:spacing w:after="0" w:line="240" w:lineRule="auto"/>

</xml_diff>